<commit_message>
Revert "The status and the git basic commands.docx has been updated.I have reverted the commit d5726250644ba19cb3130034f3fc5eabe51a0c32."
This reverts commit d5726250644ba19cb3130034f3fc5eabe51a0c32.

Conflicts:
	git basic commands.docx
</commit_message>
<xml_diff>
--- a/git-command-list.docx
+++ b/git-command-list.docx
@@ -24,7 +24,8 @@
       <w:hyperlink r:id="rId2">
         <w:r>
           <w:rPr>
-            <w:rStyle w:val="style16"/>
+            <w:rStyle w:val="style15"/>
+            <w:rStyle w:val="style15"/>
           </w:rPr>
           <w:t>https://github.com/Varunriver/firstRepo.git</w:t>
         </w:r>
@@ -218,6 +219,23 @@
     </w:p>
     <w:p>
       <w:pPr>
+        <w:pStyle w:val="style22"/>
+        <w:numPr>
+          <w:ilvl w:val="1"/>
+          <w:numId w:val="1"/>
+        </w:numPr>
+        <w:jc w:val="left"/>
+      </w:pPr>
+      <w:r>
+        <w:rPr>
+          <w:rStyle w:val="style16"/>
+          <w:rFonts w:ascii="Liberation Serif" w:hAnsi="Liberation Serif"/>
+        </w:rPr>
+        <w:t>git branch --set-upstream-to local-branch-name origin/remote-branch-name</w:t>
+      </w:r>
+    </w:p>
+    <w:p>
+      <w:pPr>
         <w:pStyle w:val="style0"/>
         <w:numPr>
           <w:ilvl w:val="0"/>
@@ -568,6 +586,61 @@
       <w:r>
         <w:rPr/>
         <w:t>Git rebase &lt;branch-name&gt; &lt;branch-name&gt;</w:t>
+      </w:r>
+    </w:p>
+    <w:p>
+      <w:pPr>
+        <w:pStyle w:val="style0"/>
+        <w:numPr>
+          <w:ilvl w:val="0"/>
+          <w:numId w:val="1"/>
+        </w:numPr>
+        <w:jc w:val="left"/>
+      </w:pPr>
+      <w:r>
+        <w:rPr/>
+        <w:t>git revert</w:t>
+      </w:r>
+    </w:p>
+    <w:p>
+      <w:pPr>
+        <w:pStyle w:val="style0"/>
+        <w:numPr>
+          <w:ilvl w:val="0"/>
+          <w:numId w:val="1"/>
+        </w:numPr>
+        <w:jc w:val="left"/>
+      </w:pPr>
+      <w:r>
+        <w:rPr/>
+        <w:t>git rev-list</w:t>
+      </w:r>
+    </w:p>
+    <w:p>
+      <w:pPr>
+        <w:pStyle w:val="style0"/>
+        <w:numPr>
+          <w:ilvl w:val="0"/>
+          <w:numId w:val="1"/>
+        </w:numPr>
+        <w:jc w:val="left"/>
+      </w:pPr>
+      <w:r>
+        <w:rPr/>
+        <w:t>git show-ref</w:t>
+      </w:r>
+    </w:p>
+    <w:p>
+      <w:pPr>
+        <w:pStyle w:val="style0"/>
+        <w:numPr>
+          <w:ilvl w:val="0"/>
+          <w:numId w:val="1"/>
+        </w:numPr>
+        <w:jc w:val="left"/>
+      </w:pPr>
+      <w:r>
+        <w:rPr/>
       </w:r>
     </w:p>
     <w:sectPr>
@@ -577,6 +650,7 @@
       <w:pgNumType w:fmt="decimal"/>
       <w:formProt w:val="false"/>
       <w:textDirection w:val="lrTb"/>
+      <w:docGrid w:charSpace="0" w:linePitch="240" w:type="default"/>
     </w:sectPr>
   </w:body>
 </w:document>
@@ -596,7 +670,6 @@
         </w:tabs>
         <w:ind w:hanging="360" w:left="720"/>
       </w:pPr>
-      <w:rPr/>
     </w:lvl>
     <w:lvl w:ilvl="1">
       <w:start w:val="1"/>
@@ -609,7 +682,6 @@
         </w:tabs>
         <w:ind w:hanging="360" w:left="1080"/>
       </w:pPr>
-      <w:rPr/>
     </w:lvl>
     <w:lvl w:ilvl="2">
       <w:start w:val="1"/>
@@ -622,7 +694,6 @@
         </w:tabs>
         <w:ind w:hanging="360" w:left="1440"/>
       </w:pPr>
-      <w:rPr/>
     </w:lvl>
     <w:lvl w:ilvl="3">
       <w:start w:val="1"/>
@@ -635,7 +706,6 @@
         </w:tabs>
         <w:ind w:hanging="360" w:left="1800"/>
       </w:pPr>
-      <w:rPr/>
     </w:lvl>
     <w:lvl w:ilvl="4">
       <w:start w:val="1"/>
@@ -648,7 +718,6 @@
         </w:tabs>
         <w:ind w:hanging="360" w:left="2160"/>
       </w:pPr>
-      <w:rPr/>
     </w:lvl>
     <w:lvl w:ilvl="5">
       <w:start w:val="1"/>
@@ -661,7 +730,6 @@
         </w:tabs>
         <w:ind w:hanging="360" w:left="2520"/>
       </w:pPr>
-      <w:rPr/>
     </w:lvl>
     <w:lvl w:ilvl="6">
       <w:start w:val="1"/>
@@ -674,7 +742,6 @@
         </w:tabs>
         <w:ind w:hanging="360" w:left="2880"/>
       </w:pPr>
-      <w:rPr/>
     </w:lvl>
     <w:lvl w:ilvl="7">
       <w:start w:val="1"/>
@@ -687,7 +754,6 @@
         </w:tabs>
         <w:ind w:hanging="360" w:left="3240"/>
       </w:pPr>
-      <w:rPr/>
     </w:lvl>
     <w:lvl w:ilvl="8">
       <w:start w:val="1"/>
@@ -700,7 +766,6 @@
         </w:tabs>
         <w:ind w:hanging="360" w:left="3600"/>
       </w:pPr>
-      <w:rPr/>
     </w:lvl>
   </w:abstractNum>
   <w:abstractNum w:abstractNumId="2">
@@ -842,24 +907,26 @@
     </w:pPr>
     <w:rPr>
       <w:rFonts w:ascii="Liberation Serif" w:cs="Lohit Devanagari" w:eastAsia="AR PL UMing HK" w:hAnsi="Liberation Serif"/>
-      <w:color w:val="auto"/>
+      <w:color w:val="00000A"/>
       <w:sz w:val="24"/>
       <w:szCs w:val="24"/>
       <w:lang w:bidi="hi-IN" w:eastAsia="zh-CN" w:val="en-US"/>
     </w:rPr>
   </w:style>
   <w:style w:styleId="style15" w:type="character">
-    <w:name w:val="Numbering Symbols"/>
+    <w:name w:val="Internet Link"/>
     <w:next w:val="style15"/>
-    <w:rPr/>
-  </w:style>
-  <w:style w:styleId="style16" w:type="character">
-    <w:name w:val="Internet Link"/>
-    <w:next w:val="style16"/>
     <w:rPr>
       <w:color w:val="000080"/>
       <w:u w:val="single"/>
       <w:lang w:bidi="zxx-" w:eastAsia="zxx-" w:val="zxx-"/>
+    </w:rPr>
+  </w:style>
+  <w:style w:styleId="style16" w:type="character">
+    <w:name w:val="Source Text"/>
+    <w:next w:val="style16"/>
+    <w:rPr>
+      <w:rFonts w:ascii="DejaVu Sans Mono" w:cs="Lohit Devanagari" w:eastAsia="AR PL UMing HK" w:hAnsi="DejaVu Sans Mono"/>
     </w:rPr>
   </w:style>
   <w:style w:styleId="style17" w:type="paragraph">
@@ -924,5 +991,12 @@
       <w:rFonts w:cs="Lohit Devanagari"/>
     </w:rPr>
   </w:style>
+  <w:style w:styleId="style22" w:type="paragraph">
+    <w:name w:val="Preformatted Text"/>
+    <w:basedOn w:val="style0"/>
+    <w:next w:val="style22"/>
+    <w:pPr/>
+    <w:rPr/>
+  </w:style>
 </w:styles>
 </file>
</xml_diff>